<commit_message>
Updated PurchaseOrders_FetchOrderDetails return information
UnorderedReturnItems is a place holder for sending data back to the database
</commit_message>
<xml_diff>
--- a/Receiving/Receiving Queries.docx
+++ b/Receiving/Receiving Queries.docx
@@ -94,6 +94,7 @@
           <w:rFonts w:ascii="Consolas" w:eastAsia="Times New Roman" w:hAnsi="Consolas" w:cs="Times New Roman"/>
           <w:b/>
           <w:bCs/>
+          <w:color w:val="000000"/>
           <w:kern w:val="0"/>
           <w:sz w:val="20"/>
           <w:szCs w:val="20"/>
@@ -171,15 +172,73 @@
       </w:r>
     </w:p>
     <w:p>
+      <w:pPr>
+        <w:spacing w:after="0" w:line="240" w:lineRule="auto"/>
+        <w:rPr>
+          <w:rFonts w:ascii="Consolas" w:eastAsia="Times New Roman" w:hAnsi="Consolas" w:cs="Times New Roman"/>
+          <w:b/>
+          <w:bCs/>
+          <w:kern w:val="0"/>
+          <w:sz w:val="20"/>
+          <w:szCs w:val="20"/>
+          <w14:ligatures w14:val="none"/>
+        </w:rPr>
+      </w:pPr>
       <w:r>
         <w:rPr>
+          <w:rFonts w:ascii="Consolas" w:eastAsia="Times New Roman" w:hAnsi="Consolas" w:cs="Times New Roman"/>
+          <w:b/>
+          <w:bCs/>
+          <w:color w:val="000000"/>
+          <w:kern w:val="0"/>
+          <w:sz w:val="20"/>
+          <w:szCs w:val="20"/>
+          <w:highlight w:val="yellow"/>
+          <w14:ligatures w14:val="none"/>
+        </w:rPr>
+        <w:t xml:space="preserve">NOTE: </w:t>
+      </w:r>
+      <w:proofErr w:type="spellStart"/>
+      <w:r>
+        <w:rPr>
+          <w:rFonts w:ascii="Consolas" w:eastAsia="Times New Roman" w:hAnsi="Consolas" w:cs="Times New Roman"/>
+          <w:b/>
+          <w:bCs/>
+          <w:color w:val="000000"/>
+          <w:kern w:val="0"/>
+          <w:sz w:val="20"/>
+          <w:szCs w:val="20"/>
+          <w:highlight w:val="yellow"/>
+          <w14:ligatures w14:val="none"/>
+        </w:rPr>
+        <w:t>UnorderedReturnItems</w:t>
+      </w:r>
+      <w:proofErr w:type="spellEnd"/>
+      <w:r>
+        <w:rPr>
+          <w:rFonts w:ascii="Consolas" w:eastAsia="Times New Roman" w:hAnsi="Consolas" w:cs="Times New Roman"/>
+          <w:b/>
+          <w:bCs/>
+          <w:color w:val="000000"/>
+          <w:kern w:val="0"/>
+          <w:sz w:val="20"/>
+          <w:szCs w:val="20"/>
+          <w:highlight w:val="yellow"/>
+          <w14:ligatures w14:val="none"/>
+        </w:rPr>
+        <w:t xml:space="preserve"> is a place holder for sending data back to the database</w:t>
+      </w:r>
+    </w:p>
+    <w:p>
+      <w:r>
+        <w:rPr>
           <w:noProof/>
         </w:rPr>
         <w:drawing>
-          <wp:inline distT="0" distB="0" distL="0" distR="0" wp14:anchorId="296C92E7" wp14:editId="18FE2F0C">
-            <wp:extent cx="5943600" cy="3399790"/>
+          <wp:inline distT="0" distB="0" distL="0" distR="0" wp14:anchorId="24E6F9BF" wp14:editId="72408D24">
+            <wp:extent cx="5943600" cy="3143885"/>
             <wp:effectExtent l="0" t="0" r="0" b="0"/>
-            <wp:docPr id="121476215" name="Picture 1" descr="A screenshot of a computer&#10;&#10;Description automatically generated"/>
+            <wp:docPr id="1869759713" name="Picture 1" descr="A screenshot of a computer&#10;&#10;Description automatically generated"/>
             <wp:cNvGraphicFramePr>
               <a:graphicFrameLocks xmlns:a="http://schemas.openxmlformats.org/drawingml/2006/main" noChangeAspect="1"/>
             </wp:cNvGraphicFramePr>
@@ -187,7 +246,7 @@
               <a:graphicData uri="http://schemas.openxmlformats.org/drawingml/2006/picture">
                 <pic:pic xmlns:pic="http://schemas.openxmlformats.org/drawingml/2006/picture">
                   <pic:nvPicPr>
-                    <pic:cNvPr id="121476215" name="Picture 1" descr="A screenshot of a computer&#10;&#10;Description automatically generated"/>
+                    <pic:cNvPr id="1869759713" name="Picture 1" descr="A screenshot of a computer&#10;&#10;Description automatically generated"/>
                     <pic:cNvPicPr/>
                   </pic:nvPicPr>
                   <pic:blipFill>
@@ -199,7 +258,7 @@
                   <pic:spPr>
                     <a:xfrm>
                       <a:off x="0" y="0"/>
-                      <a:ext cx="5943600" cy="3399790"/>
+                      <a:ext cx="5943600" cy="3143885"/>
                     </a:xfrm>
                     <a:prstGeom prst="rect">
                       <a:avLst/>

</xml_diff>

<commit_message>
Remove ReceiveOrderID from ReceivingView
</commit_message>
<xml_diff>
--- a/Receiving/Receiving Queries.docx
+++ b/Receiving/Receiving Queries.docx
@@ -16,7 +16,6 @@
           <w14:ligatures w14:val="none"/>
         </w:rPr>
       </w:pPr>
-      <w:proofErr w:type="spellStart"/>
       <w:r>
         <w:rPr>
           <w:rFonts w:ascii="Consolas" w:eastAsia="Times New Roman" w:hAnsi="Consolas" w:cs="Times New Roman"/>
@@ -30,7 +29,6 @@
         </w:rPr>
         <w:t>PurchaseOrders_FetchOutstandingOrders</w:t>
       </w:r>
-      <w:proofErr w:type="spellEnd"/>
     </w:p>
     <w:p>
       <w:pPr>
@@ -101,7 +99,6 @@
           <w14:ligatures w14:val="none"/>
         </w:rPr>
       </w:pPr>
-      <w:proofErr w:type="spellStart"/>
       <w:r>
         <w:rPr>
           <w:rFonts w:ascii="Consolas" w:eastAsia="Times New Roman" w:hAnsi="Consolas" w:cs="Times New Roman"/>
@@ -113,37 +110,8 @@
           <w:szCs w:val="20"/>
           <w14:ligatures w14:val="none"/>
         </w:rPr>
-        <w:t>PurchaseOrders_</w:t>
+        <w:t>PurchaseOrders_FetchOrderDetails(</w:t>
       </w:r>
-      <w:proofErr w:type="gramStart"/>
-      <w:r>
-        <w:rPr>
-          <w:rFonts w:ascii="Consolas" w:eastAsia="Times New Roman" w:hAnsi="Consolas" w:cs="Times New Roman"/>
-          <w:b/>
-          <w:bCs/>
-          <w:color w:val="000000"/>
-          <w:kern w:val="0"/>
-          <w:sz w:val="20"/>
-          <w:szCs w:val="20"/>
-          <w14:ligatures w14:val="none"/>
-        </w:rPr>
-        <w:t>FetchOrderDetails</w:t>
-      </w:r>
-      <w:proofErr w:type="spellEnd"/>
-      <w:r>
-        <w:rPr>
-          <w:rFonts w:ascii="Consolas" w:eastAsia="Times New Roman" w:hAnsi="Consolas" w:cs="Times New Roman"/>
-          <w:b/>
-          <w:bCs/>
-          <w:color w:val="000000"/>
-          <w:kern w:val="0"/>
-          <w:sz w:val="20"/>
-          <w:szCs w:val="20"/>
-          <w14:ligatures w14:val="none"/>
-        </w:rPr>
-        <w:t>(</w:t>
-      </w:r>
-      <w:proofErr w:type="gramEnd"/>
       <w:r>
         <w:rPr>
           <w:rFonts w:ascii="Consolas" w:eastAsia="Times New Roman" w:hAnsi="Consolas" w:cs="Times New Roman"/>
@@ -196,37 +164,7 @@
           <w:highlight w:val="yellow"/>
           <w14:ligatures w14:val="none"/>
         </w:rPr>
-        <w:t xml:space="preserve">NOTE: </w:t>
-      </w:r>
-      <w:proofErr w:type="spellStart"/>
-      <w:r>
-        <w:rPr>
-          <w:rFonts w:ascii="Consolas" w:eastAsia="Times New Roman" w:hAnsi="Consolas" w:cs="Times New Roman"/>
-          <w:b/>
-          <w:bCs/>
-          <w:color w:val="000000"/>
-          <w:kern w:val="0"/>
-          <w:sz w:val="20"/>
-          <w:szCs w:val="20"/>
-          <w:highlight w:val="yellow"/>
-          <w14:ligatures w14:val="none"/>
-        </w:rPr>
-        <w:t>UnorderedReturnItems</w:t>
-      </w:r>
-      <w:proofErr w:type="spellEnd"/>
-      <w:r>
-        <w:rPr>
-          <w:rFonts w:ascii="Consolas" w:eastAsia="Times New Roman" w:hAnsi="Consolas" w:cs="Times New Roman"/>
-          <w:b/>
-          <w:bCs/>
-          <w:color w:val="000000"/>
-          <w:kern w:val="0"/>
-          <w:sz w:val="20"/>
-          <w:szCs w:val="20"/>
-          <w:highlight w:val="yellow"/>
-          <w14:ligatures w14:val="none"/>
-        </w:rPr>
-        <w:t xml:space="preserve"> is a place holder for sending data back to the database</w:t>
+        <w:t>NOTE: UnorderedReturnItems is a place holder for sending data back to the database</w:t>
       </w:r>
     </w:p>
     <w:p>
@@ -235,10 +173,10 @@
           <w:noProof/>
         </w:rPr>
         <w:drawing>
-          <wp:inline distT="0" distB="0" distL="0" distR="0" wp14:anchorId="24E6F9BF" wp14:editId="72408D24">
-            <wp:extent cx="5943600" cy="3143885"/>
-            <wp:effectExtent l="0" t="0" r="0" b="0"/>
-            <wp:docPr id="1869759713" name="Picture 1" descr="A screenshot of a computer&#10;&#10;Description automatically generated"/>
+          <wp:inline distT="0" distB="0" distL="0" distR="0" wp14:anchorId="38D0EDB6" wp14:editId="2859C94A">
+            <wp:extent cx="5943600" cy="3020695"/>
+            <wp:effectExtent l="0" t="0" r="0" b="8255"/>
+            <wp:docPr id="1447649042" name="Picture 1" descr="A screenshot of a computer&#10;&#10;Description automatically generated"/>
             <wp:cNvGraphicFramePr>
               <a:graphicFrameLocks xmlns:a="http://schemas.openxmlformats.org/drawingml/2006/main" noChangeAspect="1"/>
             </wp:cNvGraphicFramePr>
@@ -246,7 +184,7 @@
               <a:graphicData uri="http://schemas.openxmlformats.org/drawingml/2006/picture">
                 <pic:pic xmlns:pic="http://schemas.openxmlformats.org/drawingml/2006/picture">
                   <pic:nvPicPr>
-                    <pic:cNvPr id="1869759713" name="Picture 1" descr="A screenshot of a computer&#10;&#10;Description automatically generated"/>
+                    <pic:cNvPr id="1447649042" name="Picture 1" descr="A screenshot of a computer&#10;&#10;Description automatically generated"/>
                     <pic:cNvPicPr/>
                   </pic:nvPicPr>
                   <pic:blipFill>
@@ -258,7 +196,7 @@
                   <pic:spPr>
                     <a:xfrm>
                       <a:off x="0" y="0"/>
-                      <a:ext cx="5943600" cy="3143885"/>
+                      <a:ext cx="5943600" cy="3020695"/>
                     </a:xfrm>
                     <a:prstGeom prst="rect">
                       <a:avLst/>

</xml_diff>